<commit_message>
spelling changes in eda and completion of milestone report
</commit_message>
<xml_diff>
--- a/reports/3-eda(stat)/eda(stat_report).docx
+++ b/reports/3-eda(stat)/eda(stat_report).docx
@@ -108,23 +108,13 @@
           <w:rFonts w:asciiTheme="majorBidi" w:hAnsiTheme="majorBidi" w:cstheme="majorBidi"/>
         </w:rPr>
       </w:pPr>
-      <w:proofErr w:type="spellStart"/>
       <w:r>
         <w:rPr>
           <w:rFonts w:asciiTheme="majorBidi" w:hAnsiTheme="majorBidi" w:cstheme="majorBidi"/>
           <w:sz w:val="24"/>
           <w:szCs w:val="24"/>
         </w:rPr>
-        <w:t>Github</w:t>
-      </w:r>
-      <w:proofErr w:type="spellEnd"/>
-      <w:r>
-        <w:rPr>
-          <w:rFonts w:asciiTheme="majorBidi" w:hAnsiTheme="majorBidi" w:cstheme="majorBidi"/>
-          <w:sz w:val="24"/>
-          <w:szCs w:val="24"/>
-        </w:rPr>
-        <w:t xml:space="preserve"> link:</w:t>
+        <w:t>Github link:</w:t>
       </w:r>
       <w:r>
         <w:rPr>
@@ -390,29 +380,7 @@
           <w:szCs w:val="21"/>
           <w:lang w:eastAsia="en-CA"/>
         </w:rPr>
-        <w:t xml:space="preserve">Correlation increases above -0.25 from the </w:t>
-      </w:r>
-      <w:proofErr w:type="gramStart"/>
-      <w:r>
-        <w:rPr>
-          <w:rFonts w:asciiTheme="majorBidi" w:eastAsia="Times New Roman" w:hAnsiTheme="majorBidi" w:cstheme="majorBidi"/>
-          <w:color w:val="000000"/>
-          <w:sz w:val="21"/>
-          <w:szCs w:val="21"/>
-          <w:lang w:eastAsia="en-CA"/>
-        </w:rPr>
-        <w:t>lows(</w:t>
-      </w:r>
-      <w:proofErr w:type="gramEnd"/>
-      <w:r>
-        <w:rPr>
-          <w:rFonts w:asciiTheme="majorBidi" w:eastAsia="Times New Roman" w:hAnsiTheme="majorBidi" w:cstheme="majorBidi"/>
-          <w:color w:val="000000"/>
-          <w:sz w:val="21"/>
-          <w:szCs w:val="21"/>
-          <w:lang w:eastAsia="en-CA"/>
-        </w:rPr>
-        <w:t>-0.4) between 13-17C.</w:t>
+        <w:t>Correlation increases above -0.25 from the lows(-0.4) between 13-17C.</w:t>
       </w:r>
     </w:p>
     <w:p>
@@ -494,27 +462,7 @@
           <w:szCs w:val="21"/>
           <w:lang w:eastAsia="en-CA"/>
         </w:rPr>
-        <w:t>C</w:t>
-      </w:r>
-      <w:r>
-        <w:rPr>
-          <w:rFonts w:asciiTheme="majorBidi" w:eastAsia="Times New Roman" w:hAnsiTheme="majorBidi" w:cstheme="majorBidi"/>
-          <w:color w:val="000000"/>
-          <w:sz w:val="21"/>
-          <w:szCs w:val="21"/>
-          <w:lang w:eastAsia="en-CA"/>
-        </w:rPr>
-        <w:t>orrelation is flat at temperatures below 15C at -0.4 and at temperatures above 26C</w:t>
-      </w:r>
-      <w:r>
-        <w:rPr>
-          <w:rFonts w:asciiTheme="majorBidi" w:eastAsia="Times New Roman" w:hAnsiTheme="majorBidi" w:cstheme="majorBidi"/>
-          <w:color w:val="000000"/>
-          <w:sz w:val="21"/>
-          <w:szCs w:val="21"/>
-          <w:lang w:eastAsia="en-CA"/>
-        </w:rPr>
-        <w:t>.</w:t>
+        <w:t>Correlation is flat at temperatures below 15C at -0.4 and at temperatures above 26C.</w:t>
       </w:r>
     </w:p>
     <w:p>
@@ -555,18 +503,18 @@
         </w:rPr>
         <w:t xml:space="preserve">Given a larger dataset, the correlation magnitudes </w:t>
       </w:r>
-      <w:proofErr w:type="gramStart"/>
-      <w:r>
-        <w:rPr>
-          <w:rFonts w:asciiTheme="majorBidi" w:eastAsia="Times New Roman" w:hAnsiTheme="majorBidi" w:cstheme="majorBidi"/>
-          <w:color w:val="000000"/>
-          <w:sz w:val="21"/>
-          <w:szCs w:val="21"/>
-          <w:lang w:eastAsia="en-CA"/>
-        </w:rPr>
-        <w:t>is</w:t>
-      </w:r>
-      <w:proofErr w:type="gramEnd"/>
+      <w:r>
+        <w:rPr>
+          <w:rFonts w:asciiTheme="majorBidi" w:eastAsia="Times New Roman" w:hAnsiTheme="majorBidi" w:cstheme="majorBidi"/>
+          <w:color w:val="000000"/>
+          <w:sz w:val="21"/>
+          <w:szCs w:val="21"/>
+          <w:lang w:eastAsia="en-CA"/>
+        </w:rPr>
+        <w:t>are</w:t>
+      </w:r>
+      <w:bookmarkStart w:id="0" w:name="_GoBack"/>
+      <w:bookmarkEnd w:id="0"/>
       <w:r>
         <w:rPr>
           <w:rFonts w:asciiTheme="majorBidi" w:eastAsia="Times New Roman" w:hAnsiTheme="majorBidi" w:cstheme="majorBidi"/>
@@ -705,23 +653,7 @@
           <w:sz w:val="24"/>
           <w:szCs w:val="24"/>
         </w:rPr>
-        <w:t xml:space="preserve">test to conduct that will help in modelling is whether the high and low seasons can be define by the same mean </w:t>
-      </w:r>
-      <w:r>
-        <w:rPr>
-          <w:rFonts w:asciiTheme="majorBidi" w:hAnsiTheme="majorBidi" w:cstheme="majorBidi"/>
-          <w:sz w:val="24"/>
-          <w:szCs w:val="24"/>
-        </w:rPr>
-        <w:t>distribution</w:t>
-      </w:r>
-      <w:r>
-        <w:rPr>
-          <w:rFonts w:asciiTheme="majorBidi" w:hAnsiTheme="majorBidi" w:cstheme="majorBidi"/>
-          <w:sz w:val="24"/>
-          <w:szCs w:val="24"/>
-        </w:rPr>
-        <w:t xml:space="preserve"> and standard deviation distribution. If this is the case then when it is time to model, we can define a seasonal cycle as 26 weeks</w:t>
+        <w:t>test to conduct that will help in modelling is whether the high and low seasons can be define by the same mean distribution and standard deviation distribution. If this is the case then when it is time to model, we can define a seasonal cycle as 26 weeks</w:t>
       </w:r>
       <w:r>
         <w:rPr>
@@ -1131,893 +1063,6 @@
           <w:lang w:eastAsia="en-CA"/>
         </w:rPr>
       </w:pPr>
-    </w:p>
-    <w:p>
-      <w:pPr>
-        <w:shd w:val="clear" w:color="auto" w:fill="FFFFFF"/>
-        <w:spacing w:after="0" w:line="300" w:lineRule="atLeast"/>
-        <w:ind w:right="480"/>
-        <w:rPr>
-          <w:rFonts w:asciiTheme="majorBidi" w:eastAsia="Times New Roman" w:hAnsiTheme="majorBidi" w:cstheme="majorBidi"/>
-          <w:color w:val="000000"/>
-          <w:sz w:val="21"/>
-          <w:szCs w:val="21"/>
-          <w:lang w:eastAsia="en-CA"/>
-        </w:rPr>
-      </w:pPr>
-      <m:oMathPara>
-        <m:oMathParaPr>
-          <m:jc m:val="left"/>
-        </m:oMathParaPr>
-        <m:oMath>
-          <m:r>
-            <w:rPr>
-              <w:rFonts w:ascii="Cambria Math" w:eastAsia="Times New Roman" w:hAnsi="Cambria Math" w:cstheme="majorBidi"/>
-              <w:color w:val="000000"/>
-              <w:sz w:val="21"/>
-              <w:szCs w:val="21"/>
-              <w:lang w:eastAsia="en-CA"/>
-            </w:rPr>
-            <m:t>Transformed</m:t>
-          </m:r>
-          <m:r>
-            <w:rPr>
-              <w:rFonts w:ascii="Cambria Math" w:eastAsia="Times New Roman" w:hAnsi="Cambria Math" w:cstheme="majorBidi"/>
-              <w:color w:val="000000"/>
-              <w:sz w:val="21"/>
-              <w:szCs w:val="21"/>
-              <w:lang w:eastAsia="en-CA"/>
-            </w:rPr>
-            <m:t xml:space="preserve"> </m:t>
-          </m:r>
-          <m:r>
-            <w:rPr>
-              <w:rFonts w:ascii="Cambria Math" w:eastAsia="Times New Roman" w:hAnsi="Cambria Math" w:cstheme="majorBidi"/>
-              <w:color w:val="000000"/>
-              <w:sz w:val="21"/>
-              <w:szCs w:val="21"/>
-              <w:lang w:eastAsia="en-CA"/>
-            </w:rPr>
-            <m:t xml:space="preserve">Indivudal Season </m:t>
-          </m:r>
-          <m:r>
-            <w:rPr>
-              <w:rFonts w:ascii="Cambria Math" w:eastAsia="Times New Roman" w:hAnsi="Cambria Math" w:cstheme="majorBidi"/>
-              <w:color w:val="000000"/>
-              <w:sz w:val="21"/>
-              <w:szCs w:val="21"/>
-              <w:lang w:eastAsia="en-CA"/>
-            </w:rPr>
-            <m:t xml:space="preserve">Dataset </m:t>
-          </m:r>
-          <m:d>
-            <m:dPr>
-              <m:ctrlPr>
-                <w:rPr>
-                  <w:rFonts w:ascii="Cambria Math" w:eastAsia="Times New Roman" w:hAnsi="Cambria Math" w:cstheme="majorBidi"/>
-                  <w:i/>
-                  <w:color w:val="000000"/>
-                  <w:sz w:val="21"/>
-                  <w:szCs w:val="21"/>
-                  <w:lang w:eastAsia="en-CA"/>
-                </w:rPr>
-              </m:ctrlPr>
-            </m:dPr>
-            <m:e>
-              <m:r>
-                <m:rPr>
-                  <m:sty m:val="bi"/>
-                </m:rPr>
-                <w:rPr>
-                  <w:rFonts w:ascii="Cambria Math" w:eastAsia="Times New Roman" w:hAnsi="Cambria Math" w:cstheme="majorBidi"/>
-                  <w:color w:val="000000"/>
-                  <w:sz w:val="21"/>
-                  <w:szCs w:val="21"/>
-                  <w:lang w:eastAsia="en-CA"/>
-                </w:rPr>
-                <m:t>Array</m:t>
-              </m:r>
-            </m:e>
-          </m:d>
-          <m:r>
-            <w:rPr>
-              <w:rFonts w:ascii="Cambria Math" w:eastAsia="Times New Roman" w:hAnsi="Cambria Math" w:cstheme="majorBidi"/>
-              <w:color w:val="000000"/>
-              <w:sz w:val="21"/>
-              <w:szCs w:val="21"/>
-              <w:lang w:eastAsia="en-CA"/>
-            </w:rPr>
-            <m:t>=</m:t>
-          </m:r>
-        </m:oMath>
-      </m:oMathPara>
-    </w:p>
-    <w:p>
-      <w:pPr>
-        <w:shd w:val="clear" w:color="auto" w:fill="FFFFFF"/>
-        <w:spacing w:after="0" w:line="300" w:lineRule="atLeast"/>
-        <w:ind w:right="480"/>
-        <w:rPr>
-          <w:rFonts w:asciiTheme="majorBidi" w:eastAsia="Times New Roman" w:hAnsiTheme="majorBidi" w:cstheme="majorBidi"/>
-          <w:color w:val="000000"/>
-          <w:sz w:val="21"/>
-          <w:szCs w:val="21"/>
-          <w:lang w:eastAsia="en-CA"/>
-        </w:rPr>
-      </w:pPr>
-      <m:oMathPara>
-        <m:oMathParaPr>
-          <m:jc m:val="center"/>
-        </m:oMathParaPr>
-        <m:oMath>
-          <m:r>
-            <w:rPr>
-              <w:rFonts w:ascii="Cambria Math" w:eastAsia="Times New Roman" w:hAnsi="Cambria Math" w:cstheme="majorBidi"/>
-              <w:color w:val="000000"/>
-              <w:sz w:val="21"/>
-              <w:szCs w:val="21"/>
-              <w:lang w:eastAsia="en-CA"/>
-            </w:rPr>
-            <m:t>Observed Individual Season</m:t>
-          </m:r>
-          <m:r>
-            <w:rPr>
-              <w:rFonts w:ascii="Cambria Math" w:eastAsia="Times New Roman" w:hAnsi="Cambria Math" w:cstheme="majorBidi"/>
-              <w:color w:val="000000"/>
-              <w:sz w:val="21"/>
-              <w:szCs w:val="21"/>
-              <w:lang w:eastAsia="en-CA"/>
-            </w:rPr>
-            <m:t xml:space="preserve"> Demand</m:t>
-          </m:r>
-          <m:d>
-            <m:dPr>
-              <m:ctrlPr>
-                <w:rPr>
-                  <w:rFonts w:ascii="Cambria Math" w:eastAsia="Times New Roman" w:hAnsi="Cambria Math" w:cstheme="majorBidi"/>
-                  <w:i/>
-                  <w:color w:val="000000"/>
-                  <w:sz w:val="21"/>
-                  <w:szCs w:val="21"/>
-                  <w:lang w:eastAsia="en-CA"/>
-                </w:rPr>
-              </m:ctrlPr>
-            </m:dPr>
-            <m:e>
-              <m:r>
-                <m:rPr>
-                  <m:sty m:val="bi"/>
-                </m:rPr>
-                <w:rPr>
-                  <w:rFonts w:ascii="Cambria Math" w:eastAsia="Times New Roman" w:hAnsi="Cambria Math" w:cstheme="majorBidi"/>
-                  <w:color w:val="000000"/>
-                  <w:sz w:val="21"/>
-                  <w:szCs w:val="21"/>
-                  <w:lang w:eastAsia="en-CA"/>
-                </w:rPr>
-                <m:t>Array</m:t>
-              </m:r>
-            </m:e>
-          </m:d>
-        </m:oMath>
-      </m:oMathPara>
-    </w:p>
-    <w:p>
-      <w:pPr>
-        <w:shd w:val="clear" w:color="auto" w:fill="FFFFFF"/>
-        <w:spacing w:after="0" w:line="300" w:lineRule="atLeast"/>
-        <w:ind w:right="480"/>
-        <w:rPr>
-          <w:rFonts w:asciiTheme="majorBidi" w:eastAsia="Times New Roman" w:hAnsiTheme="majorBidi" w:cstheme="majorBidi"/>
-          <w:color w:val="000000"/>
-          <w:sz w:val="21"/>
-          <w:szCs w:val="21"/>
-          <w:lang w:eastAsia="en-CA"/>
-        </w:rPr>
-      </w:pPr>
-      <m:oMathPara>
-        <m:oMathParaPr>
-          <m:jc m:val="center"/>
-        </m:oMathParaPr>
-        <m:oMath>
-          <m:r>
-            <w:rPr>
-              <w:rFonts w:ascii="Cambria Math" w:eastAsia="Times New Roman" w:hAnsi="Cambria Math" w:cstheme="majorBidi"/>
-              <w:color w:val="000000"/>
-              <w:sz w:val="21"/>
-              <w:szCs w:val="21"/>
-              <w:lang w:eastAsia="en-CA"/>
-            </w:rPr>
-            <m:t>-</m:t>
-          </m:r>
-          <m:r>
-            <w:rPr>
-              <w:rFonts w:ascii="Cambria Math" w:eastAsia="Times New Roman" w:hAnsi="Cambria Math" w:cstheme="majorBidi"/>
-              <w:color w:val="000000"/>
-              <w:sz w:val="21"/>
-              <w:szCs w:val="21"/>
-              <w:lang w:eastAsia="en-CA"/>
-            </w:rPr>
-            <m:t xml:space="preserve"> </m:t>
-          </m:r>
-          <m:r>
-            <w:rPr>
-              <w:rFonts w:ascii="Cambria Math" w:eastAsia="Times New Roman" w:hAnsi="Cambria Math" w:cstheme="majorBidi"/>
-              <w:color w:val="000000"/>
-              <w:sz w:val="21"/>
-              <w:szCs w:val="21"/>
-              <w:lang w:eastAsia="en-CA"/>
-            </w:rPr>
-            <m:t>Observed Individual Season Demand</m:t>
-          </m:r>
-          <m:r>
-            <w:rPr>
-              <w:rFonts w:ascii="Cambria Math" w:eastAsia="Times New Roman" w:hAnsi="Cambria Math" w:cstheme="majorBidi"/>
-              <w:color w:val="000000"/>
-              <w:sz w:val="21"/>
-              <w:szCs w:val="21"/>
-              <w:lang w:eastAsia="en-CA"/>
-            </w:rPr>
-            <m:t xml:space="preserve"> Mean</m:t>
-          </m:r>
-          <m:d>
-            <m:dPr>
-              <m:ctrlPr>
-                <w:rPr>
-                  <w:rFonts w:ascii="Cambria Math" w:eastAsia="Times New Roman" w:hAnsi="Cambria Math" w:cstheme="majorBidi"/>
-                  <w:i/>
-                  <w:color w:val="000000"/>
-                  <w:sz w:val="21"/>
-                  <w:szCs w:val="21"/>
-                  <w:lang w:eastAsia="en-CA"/>
-                </w:rPr>
-              </m:ctrlPr>
-            </m:dPr>
-            <m:e>
-              <m:r>
-                <m:rPr>
-                  <m:sty m:val="bi"/>
-                </m:rPr>
-                <w:rPr>
-                  <w:rFonts w:ascii="Cambria Math" w:eastAsia="Times New Roman" w:hAnsi="Cambria Math" w:cstheme="majorBidi"/>
-                  <w:color w:val="000000"/>
-                  <w:sz w:val="21"/>
-                  <w:szCs w:val="21"/>
-                  <w:lang w:eastAsia="en-CA"/>
-                </w:rPr>
-                <m:t>Integer</m:t>
-              </m:r>
-            </m:e>
-          </m:d>
-        </m:oMath>
-      </m:oMathPara>
-    </w:p>
-    <w:p>
-      <w:pPr>
-        <w:shd w:val="clear" w:color="auto" w:fill="FFFFFF"/>
-        <w:spacing w:after="0" w:line="300" w:lineRule="atLeast"/>
-        <w:ind w:right="480"/>
-        <w:rPr>
-          <w:rFonts w:asciiTheme="majorBidi" w:eastAsia="Times New Roman" w:hAnsiTheme="majorBidi" w:cstheme="majorBidi"/>
-          <w:color w:val="000000"/>
-          <w:sz w:val="21"/>
-          <w:szCs w:val="21"/>
-          <w:lang w:eastAsia="en-CA"/>
-        </w:rPr>
-      </w:pPr>
-      <m:oMathPara>
-        <m:oMathParaPr>
-          <m:jc m:val="center"/>
-        </m:oMathParaPr>
-        <m:oMath>
-          <m:r>
-            <w:rPr>
-              <w:rFonts w:ascii="Cambria Math" w:eastAsia="Times New Roman" w:hAnsi="Cambria Math" w:cstheme="majorBidi"/>
-              <w:color w:val="000000"/>
-              <w:sz w:val="21"/>
-              <w:szCs w:val="21"/>
-              <w:lang w:eastAsia="en-CA"/>
-            </w:rPr>
-            <m:t>+</m:t>
-          </m:r>
-          <m:r>
-            <w:rPr>
-              <w:rFonts w:ascii="Cambria Math" w:eastAsia="Times New Roman" w:hAnsi="Cambria Math" w:cstheme="majorBidi"/>
-              <w:color w:val="000000"/>
-              <w:sz w:val="21"/>
-              <w:szCs w:val="21"/>
-              <w:lang w:eastAsia="en-CA"/>
-            </w:rPr>
-            <m:t xml:space="preserve"> </m:t>
-          </m:r>
-          <m:r>
-            <w:rPr>
-              <w:rFonts w:ascii="Cambria Math" w:eastAsia="Times New Roman" w:hAnsi="Cambria Math" w:cstheme="majorBidi"/>
-              <w:color w:val="000000"/>
-              <w:sz w:val="21"/>
-              <w:szCs w:val="21"/>
-              <w:lang w:eastAsia="en-CA"/>
-            </w:rPr>
-            <m:t>Combined Mean(</m:t>
-          </m:r>
-          <m:r>
-            <m:rPr>
-              <m:sty m:val="bi"/>
-            </m:rPr>
-            <w:rPr>
-              <w:rFonts w:ascii="Cambria Math" w:eastAsia="Times New Roman" w:hAnsi="Cambria Math" w:cstheme="majorBidi"/>
-              <w:color w:val="000000"/>
-              <w:sz w:val="21"/>
-              <w:szCs w:val="21"/>
-              <w:lang w:eastAsia="en-CA"/>
-            </w:rPr>
-            <m:t>Integer</m:t>
-          </m:r>
-          <m:r>
-            <w:rPr>
-              <w:rFonts w:ascii="Cambria Math" w:eastAsia="Times New Roman" w:hAnsi="Cambria Math" w:cstheme="majorBidi"/>
-              <w:color w:val="000000"/>
-              <w:sz w:val="21"/>
-              <w:szCs w:val="21"/>
-              <w:lang w:eastAsia="en-CA"/>
-            </w:rPr>
-            <m:t>)</m:t>
-          </m:r>
-          <m:r>
-            <w:rPr>
-              <w:rFonts w:ascii="Cambria Math" w:eastAsia="Times New Roman" w:hAnsi="Cambria Math" w:cstheme="majorBidi"/>
-              <w:color w:val="000000"/>
-              <w:sz w:val="21"/>
-              <w:szCs w:val="21"/>
-              <w:lang w:eastAsia="en-CA"/>
-            </w:rPr>
-            <m:t xml:space="preserve"> </m:t>
-          </m:r>
-        </m:oMath>
-      </m:oMathPara>
-    </w:p>
-    <w:p>
-      <w:pPr>
-        <w:shd w:val="clear" w:color="auto" w:fill="FFFFFF"/>
-        <w:spacing w:after="0" w:line="300" w:lineRule="atLeast"/>
-        <w:ind w:right="480"/>
-        <w:rPr>
-          <w:rFonts w:asciiTheme="majorBidi" w:eastAsia="Times New Roman" w:hAnsiTheme="majorBidi" w:cstheme="majorBidi"/>
-          <w:color w:val="000000"/>
-          <w:sz w:val="21"/>
-          <w:szCs w:val="21"/>
-          <w:lang w:eastAsia="en-CA"/>
-        </w:rPr>
-      </w:pPr>
-    </w:p>
-    <w:p>
-      <w:pPr>
-        <w:shd w:val="clear" w:color="auto" w:fill="FFFFFF"/>
-        <w:spacing w:after="0" w:line="300" w:lineRule="atLeast"/>
-        <w:ind w:right="480"/>
-        <w:rPr>
-          <w:rFonts w:asciiTheme="majorBidi" w:eastAsia="Times New Roman" w:hAnsiTheme="majorBidi" w:cstheme="majorBidi"/>
-          <w:color w:val="000000"/>
-          <w:sz w:val="21"/>
-          <w:szCs w:val="21"/>
-          <w:lang w:eastAsia="en-CA"/>
-        </w:rPr>
-      </w:pPr>
-      <w:r>
-        <w:rPr>
-          <w:rFonts w:asciiTheme="majorBidi" w:eastAsia="Times New Roman" w:hAnsiTheme="majorBidi" w:cstheme="majorBidi"/>
-          <w:color w:val="000000"/>
-          <w:sz w:val="21"/>
-          <w:szCs w:val="21"/>
-          <w:lang w:eastAsia="en-CA"/>
-        </w:rPr>
-        <w:t xml:space="preserve">4- Bootstrap </w:t>
-      </w:r>
-      <w:r>
-        <w:rPr>
-          <w:rFonts w:asciiTheme="majorBidi" w:eastAsia="Times New Roman" w:hAnsiTheme="majorBidi" w:cstheme="majorBidi"/>
-          <w:color w:val="000000"/>
-          <w:sz w:val="21"/>
-          <w:szCs w:val="21"/>
-          <w:lang w:eastAsia="en-CA"/>
-        </w:rPr>
-        <w:t xml:space="preserve">10,000 </w:t>
-      </w:r>
-      <w:r>
-        <w:rPr>
-          <w:rFonts w:asciiTheme="majorBidi" w:eastAsia="Times New Roman" w:hAnsiTheme="majorBidi" w:cstheme="majorBidi"/>
-          <w:color w:val="000000"/>
-          <w:sz w:val="21"/>
-          <w:szCs w:val="21"/>
-          <w:lang w:eastAsia="en-CA"/>
-        </w:rPr>
-        <w:t xml:space="preserve">mean </w:t>
-      </w:r>
-      <w:r>
-        <w:rPr>
-          <w:rFonts w:asciiTheme="majorBidi" w:eastAsia="Times New Roman" w:hAnsiTheme="majorBidi" w:cstheme="majorBidi"/>
-          <w:color w:val="000000"/>
-          <w:sz w:val="21"/>
-          <w:szCs w:val="21"/>
-          <w:lang w:eastAsia="en-CA"/>
-        </w:rPr>
-        <w:t xml:space="preserve">replicates </w:t>
-      </w:r>
-      <w:r>
-        <w:rPr>
-          <w:rFonts w:asciiTheme="majorBidi" w:eastAsia="Times New Roman" w:hAnsiTheme="majorBidi" w:cstheme="majorBidi"/>
-          <w:color w:val="000000"/>
-          <w:sz w:val="21"/>
-          <w:szCs w:val="21"/>
-          <w:lang w:eastAsia="en-CA"/>
-        </w:rPr>
-        <w:t xml:space="preserve">for each </w:t>
-      </w:r>
-      <w:r>
-        <w:rPr>
-          <w:rFonts w:asciiTheme="majorBidi" w:eastAsia="Times New Roman" w:hAnsiTheme="majorBidi" w:cstheme="majorBidi"/>
-          <w:b/>
-          <w:bCs/>
-          <w:color w:val="000000"/>
-          <w:sz w:val="21"/>
-          <w:szCs w:val="21"/>
-          <w:u w:val="single"/>
-          <w:lang w:eastAsia="en-CA"/>
-        </w:rPr>
-        <w:t>transformed</w:t>
-      </w:r>
-      <w:r>
-        <w:rPr>
-          <w:rFonts w:asciiTheme="majorBidi" w:eastAsia="Times New Roman" w:hAnsiTheme="majorBidi" w:cstheme="majorBidi"/>
-          <w:color w:val="000000"/>
-          <w:sz w:val="21"/>
-          <w:szCs w:val="21"/>
-          <w:lang w:eastAsia="en-CA"/>
-        </w:rPr>
-        <w:t xml:space="preserve"> </w:t>
-      </w:r>
-      <w:r>
-        <w:rPr>
-          <w:rFonts w:asciiTheme="majorBidi" w:eastAsia="Times New Roman" w:hAnsiTheme="majorBidi" w:cstheme="majorBidi"/>
-          <w:color w:val="000000"/>
-          <w:sz w:val="21"/>
-          <w:szCs w:val="21"/>
-          <w:lang w:eastAsia="en-CA"/>
-        </w:rPr>
-        <w:t>season by bootstrapping samples.</w:t>
-      </w:r>
-    </w:p>
-    <w:p>
-      <w:pPr>
-        <w:shd w:val="clear" w:color="auto" w:fill="FFFFFF"/>
-        <w:spacing w:after="0" w:line="300" w:lineRule="atLeast"/>
-        <w:ind w:right="480"/>
-        <w:rPr>
-          <w:rFonts w:asciiTheme="majorBidi" w:eastAsia="Times New Roman" w:hAnsiTheme="majorBidi" w:cstheme="majorBidi"/>
-          <w:color w:val="000000"/>
-          <w:sz w:val="21"/>
-          <w:szCs w:val="21"/>
-          <w:lang w:eastAsia="en-CA"/>
-        </w:rPr>
-      </w:pPr>
-      <w:r>
-        <w:rPr>
-          <w:rFonts w:asciiTheme="majorBidi" w:eastAsia="Times New Roman" w:hAnsiTheme="majorBidi" w:cstheme="majorBidi"/>
-          <w:color w:val="000000"/>
-          <w:sz w:val="21"/>
-          <w:szCs w:val="21"/>
-          <w:lang w:eastAsia="en-CA"/>
-        </w:rPr>
-        <w:t xml:space="preserve">5- Find the difference of the </w:t>
-      </w:r>
-      <w:r>
-        <w:rPr>
-          <w:rFonts w:asciiTheme="majorBidi" w:eastAsia="Times New Roman" w:hAnsiTheme="majorBidi" w:cstheme="majorBidi"/>
-          <w:color w:val="000000"/>
-          <w:sz w:val="21"/>
-          <w:szCs w:val="21"/>
-          <w:lang w:eastAsia="en-CA"/>
-        </w:rPr>
-        <w:t xml:space="preserve">10,000 </w:t>
-      </w:r>
-      <w:r>
-        <w:rPr>
-          <w:rFonts w:asciiTheme="majorBidi" w:eastAsia="Times New Roman" w:hAnsiTheme="majorBidi" w:cstheme="majorBidi"/>
-          <w:color w:val="000000"/>
-          <w:sz w:val="21"/>
-          <w:szCs w:val="21"/>
-          <w:lang w:eastAsia="en-CA"/>
-        </w:rPr>
-        <w:t>boot</w:t>
-      </w:r>
-      <w:r>
-        <w:rPr>
-          <w:rFonts w:asciiTheme="majorBidi" w:eastAsia="Times New Roman" w:hAnsiTheme="majorBidi" w:cstheme="majorBidi"/>
-          <w:color w:val="000000"/>
-          <w:sz w:val="21"/>
-          <w:szCs w:val="21"/>
-          <w:lang w:eastAsia="en-CA"/>
-        </w:rPr>
-        <w:t>st</w:t>
-      </w:r>
-      <w:r>
-        <w:rPr>
-          <w:rFonts w:asciiTheme="majorBidi" w:eastAsia="Times New Roman" w:hAnsiTheme="majorBidi" w:cstheme="majorBidi"/>
-          <w:color w:val="000000"/>
-          <w:sz w:val="21"/>
-          <w:szCs w:val="21"/>
-          <w:lang w:eastAsia="en-CA"/>
-        </w:rPr>
-        <w:t>rapped mean replicate</w:t>
-      </w:r>
-      <w:r>
-        <w:rPr>
-          <w:rFonts w:asciiTheme="majorBidi" w:eastAsia="Times New Roman" w:hAnsiTheme="majorBidi" w:cstheme="majorBidi"/>
-          <w:color w:val="000000"/>
-          <w:sz w:val="21"/>
-          <w:szCs w:val="21"/>
-          <w:lang w:eastAsia="en-CA"/>
-        </w:rPr>
-        <w:t xml:space="preserve"> datasets</w:t>
-      </w:r>
-      <w:r>
-        <w:rPr>
-          <w:rFonts w:asciiTheme="majorBidi" w:eastAsia="Times New Roman" w:hAnsiTheme="majorBidi" w:cstheme="majorBidi"/>
-          <w:color w:val="000000"/>
-          <w:sz w:val="21"/>
-          <w:szCs w:val="21"/>
-          <w:lang w:eastAsia="en-CA"/>
-        </w:rPr>
-        <w:t>.</w:t>
-      </w:r>
-    </w:p>
-    <w:p>
-      <w:pPr>
-        <w:shd w:val="clear" w:color="auto" w:fill="FFFFFF"/>
-        <w:spacing w:after="0" w:line="300" w:lineRule="atLeast"/>
-        <w:ind w:right="480"/>
-        <w:rPr>
-          <w:rFonts w:asciiTheme="majorBidi" w:eastAsia="Times New Roman" w:hAnsiTheme="majorBidi" w:cstheme="majorBidi"/>
-          <w:color w:val="000000"/>
-          <w:sz w:val="21"/>
-          <w:szCs w:val="21"/>
-          <w:lang w:eastAsia="en-CA"/>
-        </w:rPr>
-      </w:pPr>
-      <w:r>
-        <w:rPr>
-          <w:rFonts w:asciiTheme="majorBidi" w:eastAsia="Times New Roman" w:hAnsiTheme="majorBidi" w:cstheme="majorBidi"/>
-          <w:color w:val="000000"/>
-          <w:sz w:val="21"/>
-          <w:szCs w:val="21"/>
-          <w:lang w:eastAsia="en-CA"/>
-        </w:rPr>
-        <w:t>6- Find the observed difference of the actual means.</w:t>
-      </w:r>
-    </w:p>
-    <w:p>
-      <w:pPr>
-        <w:shd w:val="clear" w:color="auto" w:fill="FFFFFF"/>
-        <w:spacing w:after="0" w:line="300" w:lineRule="atLeast"/>
-        <w:ind w:right="480"/>
-        <w:rPr>
-          <w:rFonts w:asciiTheme="majorBidi" w:eastAsia="Times New Roman" w:hAnsiTheme="majorBidi" w:cstheme="majorBidi"/>
-          <w:color w:val="000000"/>
-          <w:sz w:val="21"/>
-          <w:szCs w:val="21"/>
-          <w:lang w:eastAsia="en-CA"/>
-        </w:rPr>
-      </w:pPr>
-      <w:r>
-        <w:rPr>
-          <w:rFonts w:asciiTheme="majorBidi" w:eastAsia="Times New Roman" w:hAnsiTheme="majorBidi" w:cstheme="majorBidi"/>
-          <w:color w:val="000000"/>
-          <w:sz w:val="21"/>
-          <w:szCs w:val="21"/>
-          <w:lang w:eastAsia="en-CA"/>
-        </w:rPr>
-        <w:t>7- Test the observed differences against the observed difference by counting the number of boot</w:t>
-      </w:r>
-      <w:r>
-        <w:rPr>
-          <w:rFonts w:asciiTheme="majorBidi" w:eastAsia="Times New Roman" w:hAnsiTheme="majorBidi" w:cstheme="majorBidi"/>
-          <w:color w:val="000000"/>
-          <w:sz w:val="21"/>
-          <w:szCs w:val="21"/>
-          <w:lang w:eastAsia="en-CA"/>
-        </w:rPr>
-        <w:t>st</w:t>
-      </w:r>
-      <w:r>
-        <w:rPr>
-          <w:rFonts w:asciiTheme="majorBidi" w:eastAsia="Times New Roman" w:hAnsiTheme="majorBidi" w:cstheme="majorBidi"/>
-          <w:color w:val="000000"/>
-          <w:sz w:val="21"/>
-          <w:szCs w:val="21"/>
-          <w:lang w:eastAsia="en-CA"/>
-        </w:rPr>
-        <w:t>rapped replicates that are equal to or greater than the observed difference.</w:t>
-      </w:r>
-    </w:p>
-    <w:p>
-      <w:pPr>
-        <w:shd w:val="clear" w:color="auto" w:fill="FFFFFF"/>
-        <w:spacing w:after="0" w:line="300" w:lineRule="atLeast"/>
-        <w:ind w:right="480"/>
-        <w:rPr>
-          <w:rFonts w:asciiTheme="majorBidi" w:eastAsia="Times New Roman" w:hAnsiTheme="majorBidi" w:cstheme="majorBidi"/>
-          <w:color w:val="000000"/>
-          <w:sz w:val="21"/>
-          <w:szCs w:val="21"/>
-          <w:lang w:eastAsia="en-CA"/>
-        </w:rPr>
-      </w:pPr>
-      <w:r>
-        <w:rPr>
-          <w:rFonts w:asciiTheme="majorBidi" w:eastAsia="Times New Roman" w:hAnsiTheme="majorBidi" w:cstheme="majorBidi"/>
-          <w:color w:val="000000"/>
-          <w:sz w:val="21"/>
-          <w:szCs w:val="21"/>
-          <w:lang w:eastAsia="en-CA"/>
-        </w:rPr>
-        <w:t>8- Divide the count by the length of the array to obtain the p-value.</w:t>
-      </w:r>
-    </w:p>
-    <w:p>
-      <w:pPr>
-        <w:shd w:val="clear" w:color="auto" w:fill="FFFFFF"/>
-        <w:spacing w:after="0" w:line="300" w:lineRule="atLeast"/>
-        <w:ind w:right="480"/>
-        <w:rPr>
-          <w:rFonts w:asciiTheme="majorBidi" w:eastAsia="Times New Roman" w:hAnsiTheme="majorBidi" w:cstheme="majorBidi"/>
-          <w:color w:val="000000"/>
-          <w:sz w:val="21"/>
-          <w:szCs w:val="21"/>
-          <w:lang w:eastAsia="en-CA"/>
-        </w:rPr>
-      </w:pPr>
-      <w:r>
-        <w:rPr>
-          <w:rFonts w:asciiTheme="majorBidi" w:eastAsia="Times New Roman" w:hAnsiTheme="majorBidi" w:cstheme="majorBidi"/>
-          <w:color w:val="000000"/>
-          <w:sz w:val="21"/>
-          <w:szCs w:val="21"/>
-          <w:lang w:eastAsia="en-CA"/>
-        </w:rPr>
-        <w:t>9- For a 95% confidence interval, if th</w:t>
-      </w:r>
-      <w:r>
-        <w:rPr>
-          <w:rFonts w:asciiTheme="majorBidi" w:eastAsia="Times New Roman" w:hAnsiTheme="majorBidi" w:cstheme="majorBidi"/>
-          <w:color w:val="000000"/>
-          <w:sz w:val="21"/>
-          <w:szCs w:val="21"/>
-          <w:lang w:eastAsia="en-CA"/>
-        </w:rPr>
-        <w:t>e</w:t>
-      </w:r>
-      <w:r>
-        <w:rPr>
-          <w:rFonts w:asciiTheme="majorBidi" w:eastAsia="Times New Roman" w:hAnsiTheme="majorBidi" w:cstheme="majorBidi"/>
-          <w:color w:val="000000"/>
-          <w:sz w:val="21"/>
-          <w:szCs w:val="21"/>
-          <w:lang w:eastAsia="en-CA"/>
-        </w:rPr>
-        <w:t xml:space="preserve"> p-value is less than 0.05, we shall reject the null hypothesis</w:t>
-      </w:r>
-      <w:r>
-        <w:rPr>
-          <w:rFonts w:asciiTheme="majorBidi" w:eastAsia="Times New Roman" w:hAnsiTheme="majorBidi" w:cstheme="majorBidi"/>
-          <w:color w:val="000000"/>
-          <w:sz w:val="21"/>
-          <w:szCs w:val="21"/>
-          <w:lang w:eastAsia="en-CA"/>
-        </w:rPr>
-        <w:t>.</w:t>
-      </w:r>
-    </w:p>
-    <w:p>
-      <w:pPr>
-        <w:shd w:val="clear" w:color="auto" w:fill="FFFFFF"/>
-        <w:spacing w:after="0" w:line="300" w:lineRule="atLeast"/>
-        <w:ind w:right="480"/>
-        <w:rPr>
-          <w:rFonts w:asciiTheme="majorBidi" w:eastAsia="Times New Roman" w:hAnsiTheme="majorBidi" w:cstheme="majorBidi"/>
-          <w:color w:val="000000"/>
-          <w:sz w:val="21"/>
-          <w:szCs w:val="21"/>
-          <w:lang w:eastAsia="en-CA"/>
-        </w:rPr>
-      </w:pPr>
-    </w:p>
-    <w:p>
-      <w:pPr>
-        <w:shd w:val="clear" w:color="auto" w:fill="FFFFFF"/>
-        <w:spacing w:after="0" w:line="300" w:lineRule="atLeast"/>
-        <w:ind w:right="480"/>
-        <w:rPr>
-          <w:rFonts w:asciiTheme="majorBidi" w:eastAsia="Times New Roman" w:hAnsiTheme="majorBidi" w:cstheme="majorBidi"/>
-          <w:color w:val="000000"/>
-          <w:sz w:val="21"/>
-          <w:szCs w:val="21"/>
-          <w:lang w:eastAsia="en-CA"/>
-        </w:rPr>
-      </w:pPr>
-      <w:r>
-        <w:rPr>
-          <w:rFonts w:asciiTheme="majorBidi" w:eastAsia="Times New Roman" w:hAnsiTheme="majorBidi" w:cstheme="majorBidi"/>
-          <w:color w:val="000000"/>
-          <w:sz w:val="21"/>
-          <w:szCs w:val="21"/>
-          <w:lang w:eastAsia="en-CA"/>
-        </w:rPr>
-        <w:t xml:space="preserve">The p-value </w:t>
-      </w:r>
-      <w:r>
-        <w:rPr>
-          <w:rFonts w:asciiTheme="majorBidi" w:eastAsia="Times New Roman" w:hAnsiTheme="majorBidi" w:cstheme="majorBidi"/>
-          <w:color w:val="000000"/>
-          <w:sz w:val="21"/>
-          <w:szCs w:val="21"/>
-          <w:lang w:eastAsia="en-CA"/>
-        </w:rPr>
-        <w:t xml:space="preserve">was observed to be less than 0, meaning that winter and summer </w:t>
-      </w:r>
-      <w:r>
-        <w:rPr>
-          <w:rFonts w:asciiTheme="majorBidi" w:eastAsia="Times New Roman" w:hAnsiTheme="majorBidi" w:cstheme="majorBidi"/>
-          <w:color w:val="000000"/>
-          <w:sz w:val="21"/>
-          <w:szCs w:val="21"/>
-          <w:lang w:eastAsia="en-CA"/>
-        </w:rPr>
-        <w:t>do not have the same mean distribution</w:t>
-      </w:r>
-      <w:r>
-        <w:rPr>
-          <w:rFonts w:asciiTheme="majorBidi" w:eastAsia="Times New Roman" w:hAnsiTheme="majorBidi" w:cstheme="majorBidi"/>
-          <w:color w:val="000000"/>
-          <w:sz w:val="21"/>
-          <w:szCs w:val="21"/>
-          <w:lang w:eastAsia="en-CA"/>
-        </w:rPr>
-        <w:t>.</w:t>
-      </w:r>
-      <w:r>
-        <w:rPr>
-          <w:rFonts w:asciiTheme="majorBidi" w:eastAsia="Times New Roman" w:hAnsiTheme="majorBidi" w:cstheme="majorBidi"/>
-          <w:color w:val="000000"/>
-          <w:sz w:val="21"/>
-          <w:szCs w:val="21"/>
-          <w:lang w:eastAsia="en-CA"/>
-        </w:rPr>
-        <w:t xml:space="preserve"> </w:t>
-      </w:r>
-    </w:p>
-    <w:p>
-      <w:pPr>
-        <w:shd w:val="clear" w:color="auto" w:fill="FFFFFF"/>
-        <w:spacing w:after="0" w:line="300" w:lineRule="atLeast"/>
-        <w:ind w:right="480"/>
-        <w:rPr>
-          <w:rFonts w:asciiTheme="majorBidi" w:eastAsia="Times New Roman" w:hAnsiTheme="majorBidi" w:cstheme="majorBidi"/>
-          <w:color w:val="000000"/>
-          <w:sz w:val="21"/>
-          <w:szCs w:val="21"/>
-          <w:lang w:eastAsia="en-CA"/>
-        </w:rPr>
-      </w:pPr>
-      <w:r>
-        <w:rPr>
-          <w:rFonts w:asciiTheme="majorBidi" w:eastAsia="Times New Roman" w:hAnsiTheme="majorBidi" w:cstheme="majorBidi"/>
-          <w:color w:val="000000"/>
-          <w:sz w:val="21"/>
-          <w:szCs w:val="21"/>
-          <w:lang w:eastAsia="en-CA"/>
-        </w:rPr>
-        <w:t xml:space="preserve">This same test was conducted for Spring and Fall, </w:t>
-      </w:r>
-      <w:r>
-        <w:rPr>
-          <w:rFonts w:asciiTheme="majorBidi" w:eastAsia="Times New Roman" w:hAnsiTheme="majorBidi" w:cstheme="majorBidi"/>
-          <w:color w:val="000000"/>
-          <w:sz w:val="21"/>
-          <w:szCs w:val="21"/>
-          <w:lang w:eastAsia="en-CA"/>
-        </w:rPr>
-        <w:t xml:space="preserve">also </w:t>
-      </w:r>
-      <w:r>
-        <w:rPr>
-          <w:rFonts w:asciiTheme="majorBidi" w:eastAsia="Times New Roman" w:hAnsiTheme="majorBidi" w:cstheme="majorBidi"/>
-          <w:color w:val="000000"/>
-          <w:sz w:val="21"/>
-          <w:szCs w:val="21"/>
-          <w:lang w:eastAsia="en-CA"/>
-        </w:rPr>
-        <w:t>achieving a p-value less than 0.05.</w:t>
-      </w:r>
-    </w:p>
-    <w:p>
-      <w:pPr>
-        <w:shd w:val="clear" w:color="auto" w:fill="FFFFFF"/>
-        <w:spacing w:after="0" w:line="300" w:lineRule="atLeast"/>
-        <w:ind w:right="480"/>
-        <w:rPr>
-          <w:rFonts w:asciiTheme="majorBidi" w:eastAsia="Times New Roman" w:hAnsiTheme="majorBidi" w:cstheme="majorBidi"/>
-          <w:color w:val="000000"/>
-          <w:sz w:val="21"/>
-          <w:szCs w:val="21"/>
-          <w:lang w:eastAsia="en-CA"/>
-        </w:rPr>
-      </w:pPr>
-      <w:proofErr w:type="gramStart"/>
-      <w:r>
-        <w:rPr>
-          <w:rFonts w:asciiTheme="majorBidi" w:eastAsia="Times New Roman" w:hAnsiTheme="majorBidi" w:cstheme="majorBidi"/>
-          <w:color w:val="000000"/>
-          <w:sz w:val="21"/>
-          <w:szCs w:val="21"/>
-          <w:lang w:eastAsia="en-CA"/>
-        </w:rPr>
-        <w:t>Hence</w:t>
-      </w:r>
-      <w:proofErr w:type="gramEnd"/>
-      <w:r>
-        <w:rPr>
-          <w:rFonts w:asciiTheme="majorBidi" w:eastAsia="Times New Roman" w:hAnsiTheme="majorBidi" w:cstheme="majorBidi"/>
-          <w:color w:val="000000"/>
-          <w:sz w:val="21"/>
-          <w:szCs w:val="21"/>
-          <w:lang w:eastAsia="en-CA"/>
-        </w:rPr>
-        <w:t xml:space="preserve"> we can conclude that that a seasonal cycle is in fact 52 weeks.</w:t>
-      </w:r>
-    </w:p>
-    <w:p>
-      <w:pPr>
-        <w:shd w:val="clear" w:color="auto" w:fill="FFFFFF"/>
-        <w:spacing w:after="0" w:line="300" w:lineRule="atLeast"/>
-        <w:ind w:right="480"/>
-        <w:rPr>
-          <w:rFonts w:asciiTheme="majorBidi" w:eastAsia="Times New Roman" w:hAnsiTheme="majorBidi" w:cstheme="majorBidi"/>
-          <w:color w:val="000000"/>
-          <w:sz w:val="21"/>
-          <w:szCs w:val="21"/>
-          <w:lang w:eastAsia="en-CA"/>
-        </w:rPr>
-      </w:pPr>
-      <w:r>
-        <w:rPr>
-          <w:rFonts w:asciiTheme="majorBidi" w:eastAsia="Times New Roman" w:hAnsiTheme="majorBidi" w:cstheme="majorBidi"/>
-          <w:color w:val="000000"/>
-          <w:sz w:val="21"/>
-          <w:szCs w:val="21"/>
-          <w:lang w:eastAsia="en-CA"/>
-        </w:rPr>
-        <w:t>For the sake of curiosity, a</w:t>
-      </w:r>
-      <w:r>
-        <w:rPr>
-          <w:rFonts w:asciiTheme="majorBidi" w:eastAsia="Times New Roman" w:hAnsiTheme="majorBidi" w:cstheme="majorBidi"/>
-          <w:color w:val="000000"/>
-          <w:sz w:val="21"/>
-          <w:szCs w:val="21"/>
-          <w:lang w:eastAsia="en-CA"/>
-        </w:rPr>
-        <w:t xml:space="preserve"> similar test was done </w:t>
-      </w:r>
-      <w:r>
-        <w:rPr>
-          <w:rFonts w:asciiTheme="majorBidi" w:eastAsia="Times New Roman" w:hAnsiTheme="majorBidi" w:cstheme="majorBidi"/>
-          <w:color w:val="000000"/>
-          <w:sz w:val="21"/>
-          <w:szCs w:val="21"/>
-          <w:lang w:eastAsia="en-CA"/>
-        </w:rPr>
-        <w:t>by comparing the standard deviations of the different seasons. The transformation was done using the following equation:</w:t>
-      </w:r>
     </w:p>
     <w:p>
       <w:pPr>
@@ -2103,6 +1148,781 @@
         </w:rPr>
       </w:pPr>
       <m:oMathPara>
+        <m:oMathParaPr>
+          <m:jc m:val="center"/>
+        </m:oMathParaPr>
+        <m:oMath>
+          <m:r>
+            <w:rPr>
+              <w:rFonts w:ascii="Cambria Math" w:eastAsia="Times New Roman" w:hAnsi="Cambria Math" w:cstheme="majorBidi"/>
+              <w:color w:val="000000"/>
+              <w:sz w:val="21"/>
+              <w:szCs w:val="21"/>
+              <w:lang w:eastAsia="en-CA"/>
+            </w:rPr>
+            <m:t>Observed Individual Season Demand</m:t>
+          </m:r>
+          <m:d>
+            <m:dPr>
+              <m:ctrlPr>
+                <w:rPr>
+                  <w:rFonts w:ascii="Cambria Math" w:eastAsia="Times New Roman" w:hAnsi="Cambria Math" w:cstheme="majorBidi"/>
+                  <w:i/>
+                  <w:color w:val="000000"/>
+                  <w:sz w:val="21"/>
+                  <w:szCs w:val="21"/>
+                  <w:lang w:eastAsia="en-CA"/>
+                </w:rPr>
+              </m:ctrlPr>
+            </m:dPr>
+            <m:e>
+              <m:r>
+                <m:rPr>
+                  <m:sty m:val="bi"/>
+                </m:rPr>
+                <w:rPr>
+                  <w:rFonts w:ascii="Cambria Math" w:eastAsia="Times New Roman" w:hAnsi="Cambria Math" w:cstheme="majorBidi"/>
+                  <w:color w:val="000000"/>
+                  <w:sz w:val="21"/>
+                  <w:szCs w:val="21"/>
+                  <w:lang w:eastAsia="en-CA"/>
+                </w:rPr>
+                <m:t>Array</m:t>
+              </m:r>
+            </m:e>
+          </m:d>
+        </m:oMath>
+      </m:oMathPara>
+    </w:p>
+    <w:p>
+      <w:pPr>
+        <w:shd w:val="clear" w:color="auto" w:fill="FFFFFF"/>
+        <w:spacing w:after="0" w:line="300" w:lineRule="atLeast"/>
+        <w:ind w:right="480"/>
+        <w:rPr>
+          <w:rFonts w:asciiTheme="majorBidi" w:eastAsia="Times New Roman" w:hAnsiTheme="majorBidi" w:cstheme="majorBidi"/>
+          <w:color w:val="000000"/>
+          <w:sz w:val="21"/>
+          <w:szCs w:val="21"/>
+          <w:lang w:eastAsia="en-CA"/>
+        </w:rPr>
+      </w:pPr>
+      <m:oMathPara>
+        <m:oMathParaPr>
+          <m:jc m:val="center"/>
+        </m:oMathParaPr>
+        <m:oMath>
+          <m:r>
+            <w:rPr>
+              <w:rFonts w:ascii="Cambria Math" w:eastAsia="Times New Roman" w:hAnsi="Cambria Math" w:cstheme="majorBidi"/>
+              <w:color w:val="000000"/>
+              <w:sz w:val="21"/>
+              <w:szCs w:val="21"/>
+              <w:lang w:eastAsia="en-CA"/>
+            </w:rPr>
+            <m:t>- Observed Individual Season Demand Mean</m:t>
+          </m:r>
+          <m:d>
+            <m:dPr>
+              <m:ctrlPr>
+                <w:rPr>
+                  <w:rFonts w:ascii="Cambria Math" w:eastAsia="Times New Roman" w:hAnsi="Cambria Math" w:cstheme="majorBidi"/>
+                  <w:i/>
+                  <w:color w:val="000000"/>
+                  <w:sz w:val="21"/>
+                  <w:szCs w:val="21"/>
+                  <w:lang w:eastAsia="en-CA"/>
+                </w:rPr>
+              </m:ctrlPr>
+            </m:dPr>
+            <m:e>
+              <m:r>
+                <m:rPr>
+                  <m:sty m:val="bi"/>
+                </m:rPr>
+                <w:rPr>
+                  <w:rFonts w:ascii="Cambria Math" w:eastAsia="Times New Roman" w:hAnsi="Cambria Math" w:cstheme="majorBidi"/>
+                  <w:color w:val="000000"/>
+                  <w:sz w:val="21"/>
+                  <w:szCs w:val="21"/>
+                  <w:lang w:eastAsia="en-CA"/>
+                </w:rPr>
+                <m:t>Integer</m:t>
+              </m:r>
+            </m:e>
+          </m:d>
+        </m:oMath>
+      </m:oMathPara>
+    </w:p>
+    <w:p>
+      <w:pPr>
+        <w:shd w:val="clear" w:color="auto" w:fill="FFFFFF"/>
+        <w:spacing w:after="0" w:line="300" w:lineRule="atLeast"/>
+        <w:ind w:right="480"/>
+        <w:rPr>
+          <w:rFonts w:asciiTheme="majorBidi" w:eastAsia="Times New Roman" w:hAnsiTheme="majorBidi" w:cstheme="majorBidi"/>
+          <w:color w:val="000000"/>
+          <w:sz w:val="21"/>
+          <w:szCs w:val="21"/>
+          <w:lang w:eastAsia="en-CA"/>
+        </w:rPr>
+      </w:pPr>
+      <m:oMathPara>
+        <m:oMathParaPr>
+          <m:jc m:val="center"/>
+        </m:oMathParaPr>
+        <m:oMath>
+          <m:r>
+            <w:rPr>
+              <w:rFonts w:ascii="Cambria Math" w:eastAsia="Times New Roman" w:hAnsi="Cambria Math" w:cstheme="majorBidi"/>
+              <w:color w:val="000000"/>
+              <w:sz w:val="21"/>
+              <w:szCs w:val="21"/>
+              <w:lang w:eastAsia="en-CA"/>
+            </w:rPr>
+            <m:t>+ Combined Mean(</m:t>
+          </m:r>
+          <m:r>
+            <m:rPr>
+              <m:sty m:val="bi"/>
+            </m:rPr>
+            <w:rPr>
+              <w:rFonts w:ascii="Cambria Math" w:eastAsia="Times New Roman" w:hAnsi="Cambria Math" w:cstheme="majorBidi"/>
+              <w:color w:val="000000"/>
+              <w:sz w:val="21"/>
+              <w:szCs w:val="21"/>
+              <w:lang w:eastAsia="en-CA"/>
+            </w:rPr>
+            <m:t>Integer</m:t>
+          </m:r>
+          <m:r>
+            <w:rPr>
+              <w:rFonts w:ascii="Cambria Math" w:eastAsia="Times New Roman" w:hAnsi="Cambria Math" w:cstheme="majorBidi"/>
+              <w:color w:val="000000"/>
+              <w:sz w:val="21"/>
+              <w:szCs w:val="21"/>
+              <w:lang w:eastAsia="en-CA"/>
+            </w:rPr>
+            <m:t xml:space="preserve">) </m:t>
+          </m:r>
+        </m:oMath>
+      </m:oMathPara>
+    </w:p>
+    <w:p>
+      <w:pPr>
+        <w:shd w:val="clear" w:color="auto" w:fill="FFFFFF"/>
+        <w:spacing w:after="0" w:line="300" w:lineRule="atLeast"/>
+        <w:ind w:right="480"/>
+        <w:rPr>
+          <w:rFonts w:asciiTheme="majorBidi" w:eastAsia="Times New Roman" w:hAnsiTheme="majorBidi" w:cstheme="majorBidi"/>
+          <w:color w:val="000000"/>
+          <w:sz w:val="21"/>
+          <w:szCs w:val="21"/>
+          <w:lang w:eastAsia="en-CA"/>
+        </w:rPr>
+      </w:pPr>
+    </w:p>
+    <w:p>
+      <w:pPr>
+        <w:shd w:val="clear" w:color="auto" w:fill="FFFFFF"/>
+        <w:spacing w:after="0" w:line="300" w:lineRule="atLeast"/>
+        <w:ind w:right="480"/>
+        <w:rPr>
+          <w:rFonts w:asciiTheme="majorBidi" w:eastAsia="Times New Roman" w:hAnsiTheme="majorBidi" w:cstheme="majorBidi"/>
+          <w:color w:val="000000"/>
+          <w:sz w:val="21"/>
+          <w:szCs w:val="21"/>
+          <w:lang w:eastAsia="en-CA"/>
+        </w:rPr>
+      </w:pPr>
+      <w:r>
+        <w:rPr>
+          <w:rFonts w:asciiTheme="majorBidi" w:eastAsia="Times New Roman" w:hAnsiTheme="majorBidi" w:cstheme="majorBidi"/>
+          <w:color w:val="000000"/>
+          <w:sz w:val="21"/>
+          <w:szCs w:val="21"/>
+          <w:lang w:eastAsia="en-CA"/>
+        </w:rPr>
+        <w:t xml:space="preserve">4- Bootstrap </w:t>
+      </w:r>
+      <w:r>
+        <w:rPr>
+          <w:rFonts w:asciiTheme="majorBidi" w:eastAsia="Times New Roman" w:hAnsiTheme="majorBidi" w:cstheme="majorBidi"/>
+          <w:color w:val="000000"/>
+          <w:sz w:val="21"/>
+          <w:szCs w:val="21"/>
+          <w:lang w:eastAsia="en-CA"/>
+        </w:rPr>
+        <w:t xml:space="preserve">10,000 </w:t>
+      </w:r>
+      <w:r>
+        <w:rPr>
+          <w:rFonts w:asciiTheme="majorBidi" w:eastAsia="Times New Roman" w:hAnsiTheme="majorBidi" w:cstheme="majorBidi"/>
+          <w:color w:val="000000"/>
+          <w:sz w:val="21"/>
+          <w:szCs w:val="21"/>
+          <w:lang w:eastAsia="en-CA"/>
+        </w:rPr>
+        <w:t xml:space="preserve">mean </w:t>
+      </w:r>
+      <w:r>
+        <w:rPr>
+          <w:rFonts w:asciiTheme="majorBidi" w:eastAsia="Times New Roman" w:hAnsiTheme="majorBidi" w:cstheme="majorBidi"/>
+          <w:color w:val="000000"/>
+          <w:sz w:val="21"/>
+          <w:szCs w:val="21"/>
+          <w:lang w:eastAsia="en-CA"/>
+        </w:rPr>
+        <w:t xml:space="preserve">replicates </w:t>
+      </w:r>
+      <w:r>
+        <w:rPr>
+          <w:rFonts w:asciiTheme="majorBidi" w:eastAsia="Times New Roman" w:hAnsiTheme="majorBidi" w:cstheme="majorBidi"/>
+          <w:color w:val="000000"/>
+          <w:sz w:val="21"/>
+          <w:szCs w:val="21"/>
+          <w:lang w:eastAsia="en-CA"/>
+        </w:rPr>
+        <w:t xml:space="preserve">for each </w:t>
+      </w:r>
+      <w:r>
+        <w:rPr>
+          <w:rFonts w:asciiTheme="majorBidi" w:eastAsia="Times New Roman" w:hAnsiTheme="majorBidi" w:cstheme="majorBidi"/>
+          <w:b/>
+          <w:bCs/>
+          <w:color w:val="000000"/>
+          <w:sz w:val="21"/>
+          <w:szCs w:val="21"/>
+          <w:u w:val="single"/>
+          <w:lang w:eastAsia="en-CA"/>
+        </w:rPr>
+        <w:t>transformed</w:t>
+      </w:r>
+      <w:r>
+        <w:rPr>
+          <w:rFonts w:asciiTheme="majorBidi" w:eastAsia="Times New Roman" w:hAnsiTheme="majorBidi" w:cstheme="majorBidi"/>
+          <w:color w:val="000000"/>
+          <w:sz w:val="21"/>
+          <w:szCs w:val="21"/>
+          <w:lang w:eastAsia="en-CA"/>
+        </w:rPr>
+        <w:t xml:space="preserve"> </w:t>
+      </w:r>
+      <w:r>
+        <w:rPr>
+          <w:rFonts w:asciiTheme="majorBidi" w:eastAsia="Times New Roman" w:hAnsiTheme="majorBidi" w:cstheme="majorBidi"/>
+          <w:color w:val="000000"/>
+          <w:sz w:val="21"/>
+          <w:szCs w:val="21"/>
+          <w:lang w:eastAsia="en-CA"/>
+        </w:rPr>
+        <w:t>season by bootstrapping samples.</w:t>
+      </w:r>
+    </w:p>
+    <w:p>
+      <w:pPr>
+        <w:shd w:val="clear" w:color="auto" w:fill="FFFFFF"/>
+        <w:spacing w:after="0" w:line="300" w:lineRule="atLeast"/>
+        <w:ind w:right="480"/>
+        <w:rPr>
+          <w:rFonts w:asciiTheme="majorBidi" w:eastAsia="Times New Roman" w:hAnsiTheme="majorBidi" w:cstheme="majorBidi"/>
+          <w:color w:val="000000"/>
+          <w:sz w:val="21"/>
+          <w:szCs w:val="21"/>
+          <w:lang w:eastAsia="en-CA"/>
+        </w:rPr>
+      </w:pPr>
+      <w:r>
+        <w:rPr>
+          <w:rFonts w:asciiTheme="majorBidi" w:eastAsia="Times New Roman" w:hAnsiTheme="majorBidi" w:cstheme="majorBidi"/>
+          <w:color w:val="000000"/>
+          <w:sz w:val="21"/>
+          <w:szCs w:val="21"/>
+          <w:lang w:eastAsia="en-CA"/>
+        </w:rPr>
+        <w:t xml:space="preserve">5- Find the difference of the </w:t>
+      </w:r>
+      <w:r>
+        <w:rPr>
+          <w:rFonts w:asciiTheme="majorBidi" w:eastAsia="Times New Roman" w:hAnsiTheme="majorBidi" w:cstheme="majorBidi"/>
+          <w:color w:val="000000"/>
+          <w:sz w:val="21"/>
+          <w:szCs w:val="21"/>
+          <w:lang w:eastAsia="en-CA"/>
+        </w:rPr>
+        <w:t xml:space="preserve">10,000 </w:t>
+      </w:r>
+      <w:r>
+        <w:rPr>
+          <w:rFonts w:asciiTheme="majorBidi" w:eastAsia="Times New Roman" w:hAnsiTheme="majorBidi" w:cstheme="majorBidi"/>
+          <w:color w:val="000000"/>
+          <w:sz w:val="21"/>
+          <w:szCs w:val="21"/>
+          <w:lang w:eastAsia="en-CA"/>
+        </w:rPr>
+        <w:t>boot</w:t>
+      </w:r>
+      <w:r>
+        <w:rPr>
+          <w:rFonts w:asciiTheme="majorBidi" w:eastAsia="Times New Roman" w:hAnsiTheme="majorBidi" w:cstheme="majorBidi"/>
+          <w:color w:val="000000"/>
+          <w:sz w:val="21"/>
+          <w:szCs w:val="21"/>
+          <w:lang w:eastAsia="en-CA"/>
+        </w:rPr>
+        <w:t>st</w:t>
+      </w:r>
+      <w:r>
+        <w:rPr>
+          <w:rFonts w:asciiTheme="majorBidi" w:eastAsia="Times New Roman" w:hAnsiTheme="majorBidi" w:cstheme="majorBidi"/>
+          <w:color w:val="000000"/>
+          <w:sz w:val="21"/>
+          <w:szCs w:val="21"/>
+          <w:lang w:eastAsia="en-CA"/>
+        </w:rPr>
+        <w:t>rapped mean replicate</w:t>
+      </w:r>
+      <w:r>
+        <w:rPr>
+          <w:rFonts w:asciiTheme="majorBidi" w:eastAsia="Times New Roman" w:hAnsiTheme="majorBidi" w:cstheme="majorBidi"/>
+          <w:color w:val="000000"/>
+          <w:sz w:val="21"/>
+          <w:szCs w:val="21"/>
+          <w:lang w:eastAsia="en-CA"/>
+        </w:rPr>
+        <w:t xml:space="preserve"> datasets</w:t>
+      </w:r>
+      <w:r>
+        <w:rPr>
+          <w:rFonts w:asciiTheme="majorBidi" w:eastAsia="Times New Roman" w:hAnsiTheme="majorBidi" w:cstheme="majorBidi"/>
+          <w:color w:val="000000"/>
+          <w:sz w:val="21"/>
+          <w:szCs w:val="21"/>
+          <w:lang w:eastAsia="en-CA"/>
+        </w:rPr>
+        <w:t>.</w:t>
+      </w:r>
+    </w:p>
+    <w:p>
+      <w:pPr>
+        <w:shd w:val="clear" w:color="auto" w:fill="FFFFFF"/>
+        <w:spacing w:after="0" w:line="300" w:lineRule="atLeast"/>
+        <w:ind w:right="480"/>
+        <w:rPr>
+          <w:rFonts w:asciiTheme="majorBidi" w:eastAsia="Times New Roman" w:hAnsiTheme="majorBidi" w:cstheme="majorBidi"/>
+          <w:color w:val="000000"/>
+          <w:sz w:val="21"/>
+          <w:szCs w:val="21"/>
+          <w:lang w:eastAsia="en-CA"/>
+        </w:rPr>
+      </w:pPr>
+      <w:r>
+        <w:rPr>
+          <w:rFonts w:asciiTheme="majorBidi" w:eastAsia="Times New Roman" w:hAnsiTheme="majorBidi" w:cstheme="majorBidi"/>
+          <w:color w:val="000000"/>
+          <w:sz w:val="21"/>
+          <w:szCs w:val="21"/>
+          <w:lang w:eastAsia="en-CA"/>
+        </w:rPr>
+        <w:t>6- Find the observed difference of the actual means.</w:t>
+      </w:r>
+    </w:p>
+    <w:p>
+      <w:pPr>
+        <w:shd w:val="clear" w:color="auto" w:fill="FFFFFF"/>
+        <w:spacing w:after="0" w:line="300" w:lineRule="atLeast"/>
+        <w:ind w:right="480"/>
+        <w:rPr>
+          <w:rFonts w:asciiTheme="majorBidi" w:eastAsia="Times New Roman" w:hAnsiTheme="majorBidi" w:cstheme="majorBidi"/>
+          <w:color w:val="000000"/>
+          <w:sz w:val="21"/>
+          <w:szCs w:val="21"/>
+          <w:lang w:eastAsia="en-CA"/>
+        </w:rPr>
+      </w:pPr>
+      <w:r>
+        <w:rPr>
+          <w:rFonts w:asciiTheme="majorBidi" w:eastAsia="Times New Roman" w:hAnsiTheme="majorBidi" w:cstheme="majorBidi"/>
+          <w:color w:val="000000"/>
+          <w:sz w:val="21"/>
+          <w:szCs w:val="21"/>
+          <w:lang w:eastAsia="en-CA"/>
+        </w:rPr>
+        <w:t>7- Test the observed differences against the observed difference by counting the number of boot</w:t>
+      </w:r>
+      <w:r>
+        <w:rPr>
+          <w:rFonts w:asciiTheme="majorBidi" w:eastAsia="Times New Roman" w:hAnsiTheme="majorBidi" w:cstheme="majorBidi"/>
+          <w:color w:val="000000"/>
+          <w:sz w:val="21"/>
+          <w:szCs w:val="21"/>
+          <w:lang w:eastAsia="en-CA"/>
+        </w:rPr>
+        <w:t>st</w:t>
+      </w:r>
+      <w:r>
+        <w:rPr>
+          <w:rFonts w:asciiTheme="majorBidi" w:eastAsia="Times New Roman" w:hAnsiTheme="majorBidi" w:cstheme="majorBidi"/>
+          <w:color w:val="000000"/>
+          <w:sz w:val="21"/>
+          <w:szCs w:val="21"/>
+          <w:lang w:eastAsia="en-CA"/>
+        </w:rPr>
+        <w:t>rapped replicates that are equal to or greater than the observed difference.</w:t>
+      </w:r>
+    </w:p>
+    <w:p>
+      <w:pPr>
+        <w:shd w:val="clear" w:color="auto" w:fill="FFFFFF"/>
+        <w:spacing w:after="0" w:line="300" w:lineRule="atLeast"/>
+        <w:ind w:right="480"/>
+        <w:rPr>
+          <w:rFonts w:asciiTheme="majorBidi" w:eastAsia="Times New Roman" w:hAnsiTheme="majorBidi" w:cstheme="majorBidi"/>
+          <w:color w:val="000000"/>
+          <w:sz w:val="21"/>
+          <w:szCs w:val="21"/>
+          <w:lang w:eastAsia="en-CA"/>
+        </w:rPr>
+      </w:pPr>
+      <w:r>
+        <w:rPr>
+          <w:rFonts w:asciiTheme="majorBidi" w:eastAsia="Times New Roman" w:hAnsiTheme="majorBidi" w:cstheme="majorBidi"/>
+          <w:color w:val="000000"/>
+          <w:sz w:val="21"/>
+          <w:szCs w:val="21"/>
+          <w:lang w:eastAsia="en-CA"/>
+        </w:rPr>
+        <w:t>8- Divide the count by the length of the array to obtain the p-value.</w:t>
+      </w:r>
+    </w:p>
+    <w:p>
+      <w:pPr>
+        <w:shd w:val="clear" w:color="auto" w:fill="FFFFFF"/>
+        <w:spacing w:after="0" w:line="300" w:lineRule="atLeast"/>
+        <w:ind w:right="480"/>
+        <w:rPr>
+          <w:rFonts w:asciiTheme="majorBidi" w:eastAsia="Times New Roman" w:hAnsiTheme="majorBidi" w:cstheme="majorBidi"/>
+          <w:color w:val="000000"/>
+          <w:sz w:val="21"/>
+          <w:szCs w:val="21"/>
+          <w:lang w:eastAsia="en-CA"/>
+        </w:rPr>
+      </w:pPr>
+      <w:r>
+        <w:rPr>
+          <w:rFonts w:asciiTheme="majorBidi" w:eastAsia="Times New Roman" w:hAnsiTheme="majorBidi" w:cstheme="majorBidi"/>
+          <w:color w:val="000000"/>
+          <w:sz w:val="21"/>
+          <w:szCs w:val="21"/>
+          <w:lang w:eastAsia="en-CA"/>
+        </w:rPr>
+        <w:t>9- For a 95% confidence interval, if th</w:t>
+      </w:r>
+      <w:r>
+        <w:rPr>
+          <w:rFonts w:asciiTheme="majorBidi" w:eastAsia="Times New Roman" w:hAnsiTheme="majorBidi" w:cstheme="majorBidi"/>
+          <w:color w:val="000000"/>
+          <w:sz w:val="21"/>
+          <w:szCs w:val="21"/>
+          <w:lang w:eastAsia="en-CA"/>
+        </w:rPr>
+        <w:t>e</w:t>
+      </w:r>
+      <w:r>
+        <w:rPr>
+          <w:rFonts w:asciiTheme="majorBidi" w:eastAsia="Times New Roman" w:hAnsiTheme="majorBidi" w:cstheme="majorBidi"/>
+          <w:color w:val="000000"/>
+          <w:sz w:val="21"/>
+          <w:szCs w:val="21"/>
+          <w:lang w:eastAsia="en-CA"/>
+        </w:rPr>
+        <w:t xml:space="preserve"> p-value is less than 0.05, we shall reject the null hypothesis</w:t>
+      </w:r>
+      <w:r>
+        <w:rPr>
+          <w:rFonts w:asciiTheme="majorBidi" w:eastAsia="Times New Roman" w:hAnsiTheme="majorBidi" w:cstheme="majorBidi"/>
+          <w:color w:val="000000"/>
+          <w:sz w:val="21"/>
+          <w:szCs w:val="21"/>
+          <w:lang w:eastAsia="en-CA"/>
+        </w:rPr>
+        <w:t>.</w:t>
+      </w:r>
+    </w:p>
+    <w:p>
+      <w:pPr>
+        <w:shd w:val="clear" w:color="auto" w:fill="FFFFFF"/>
+        <w:spacing w:after="0" w:line="300" w:lineRule="atLeast"/>
+        <w:ind w:right="480"/>
+        <w:rPr>
+          <w:rFonts w:asciiTheme="majorBidi" w:eastAsia="Times New Roman" w:hAnsiTheme="majorBidi" w:cstheme="majorBidi"/>
+          <w:color w:val="000000"/>
+          <w:sz w:val="21"/>
+          <w:szCs w:val="21"/>
+          <w:lang w:eastAsia="en-CA"/>
+        </w:rPr>
+      </w:pPr>
+    </w:p>
+    <w:p>
+      <w:pPr>
+        <w:shd w:val="clear" w:color="auto" w:fill="FFFFFF"/>
+        <w:spacing w:after="0" w:line="300" w:lineRule="atLeast"/>
+        <w:ind w:right="480"/>
+        <w:rPr>
+          <w:rFonts w:asciiTheme="majorBidi" w:eastAsia="Times New Roman" w:hAnsiTheme="majorBidi" w:cstheme="majorBidi"/>
+          <w:color w:val="000000"/>
+          <w:sz w:val="21"/>
+          <w:szCs w:val="21"/>
+          <w:lang w:eastAsia="en-CA"/>
+        </w:rPr>
+      </w:pPr>
+      <w:r>
+        <w:rPr>
+          <w:rFonts w:asciiTheme="majorBidi" w:eastAsia="Times New Roman" w:hAnsiTheme="majorBidi" w:cstheme="majorBidi"/>
+          <w:color w:val="000000"/>
+          <w:sz w:val="21"/>
+          <w:szCs w:val="21"/>
+          <w:lang w:eastAsia="en-CA"/>
+        </w:rPr>
+        <w:t xml:space="preserve">The p-value </w:t>
+      </w:r>
+      <w:r>
+        <w:rPr>
+          <w:rFonts w:asciiTheme="majorBidi" w:eastAsia="Times New Roman" w:hAnsiTheme="majorBidi" w:cstheme="majorBidi"/>
+          <w:color w:val="000000"/>
+          <w:sz w:val="21"/>
+          <w:szCs w:val="21"/>
+          <w:lang w:eastAsia="en-CA"/>
+        </w:rPr>
+        <w:t xml:space="preserve">was observed to be less than 0, meaning that winter and summer </w:t>
+      </w:r>
+      <w:r>
+        <w:rPr>
+          <w:rFonts w:asciiTheme="majorBidi" w:eastAsia="Times New Roman" w:hAnsiTheme="majorBidi" w:cstheme="majorBidi"/>
+          <w:color w:val="000000"/>
+          <w:sz w:val="21"/>
+          <w:szCs w:val="21"/>
+          <w:lang w:eastAsia="en-CA"/>
+        </w:rPr>
+        <w:t>do not have the same mean distribution</w:t>
+      </w:r>
+      <w:r>
+        <w:rPr>
+          <w:rFonts w:asciiTheme="majorBidi" w:eastAsia="Times New Roman" w:hAnsiTheme="majorBidi" w:cstheme="majorBidi"/>
+          <w:color w:val="000000"/>
+          <w:sz w:val="21"/>
+          <w:szCs w:val="21"/>
+          <w:lang w:eastAsia="en-CA"/>
+        </w:rPr>
+        <w:t>.</w:t>
+      </w:r>
+      <w:r>
+        <w:rPr>
+          <w:rFonts w:asciiTheme="majorBidi" w:eastAsia="Times New Roman" w:hAnsiTheme="majorBidi" w:cstheme="majorBidi"/>
+          <w:color w:val="000000"/>
+          <w:sz w:val="21"/>
+          <w:szCs w:val="21"/>
+          <w:lang w:eastAsia="en-CA"/>
+        </w:rPr>
+        <w:t xml:space="preserve"> </w:t>
+      </w:r>
+    </w:p>
+    <w:p>
+      <w:pPr>
+        <w:shd w:val="clear" w:color="auto" w:fill="FFFFFF"/>
+        <w:spacing w:after="0" w:line="300" w:lineRule="atLeast"/>
+        <w:ind w:right="480"/>
+        <w:rPr>
+          <w:rFonts w:asciiTheme="majorBidi" w:eastAsia="Times New Roman" w:hAnsiTheme="majorBidi" w:cstheme="majorBidi"/>
+          <w:color w:val="000000"/>
+          <w:sz w:val="21"/>
+          <w:szCs w:val="21"/>
+          <w:lang w:eastAsia="en-CA"/>
+        </w:rPr>
+      </w:pPr>
+      <w:r>
+        <w:rPr>
+          <w:rFonts w:asciiTheme="majorBidi" w:eastAsia="Times New Roman" w:hAnsiTheme="majorBidi" w:cstheme="majorBidi"/>
+          <w:color w:val="000000"/>
+          <w:sz w:val="21"/>
+          <w:szCs w:val="21"/>
+          <w:lang w:eastAsia="en-CA"/>
+        </w:rPr>
+        <w:t xml:space="preserve">This same test was conducted for Spring and Fall, </w:t>
+      </w:r>
+      <w:r>
+        <w:rPr>
+          <w:rFonts w:asciiTheme="majorBidi" w:eastAsia="Times New Roman" w:hAnsiTheme="majorBidi" w:cstheme="majorBidi"/>
+          <w:color w:val="000000"/>
+          <w:sz w:val="21"/>
+          <w:szCs w:val="21"/>
+          <w:lang w:eastAsia="en-CA"/>
+        </w:rPr>
+        <w:t xml:space="preserve">also </w:t>
+      </w:r>
+      <w:r>
+        <w:rPr>
+          <w:rFonts w:asciiTheme="majorBidi" w:eastAsia="Times New Roman" w:hAnsiTheme="majorBidi" w:cstheme="majorBidi"/>
+          <w:color w:val="000000"/>
+          <w:sz w:val="21"/>
+          <w:szCs w:val="21"/>
+          <w:lang w:eastAsia="en-CA"/>
+        </w:rPr>
+        <w:t>achieving a p-value less than 0.05.</w:t>
+      </w:r>
+    </w:p>
+    <w:p>
+      <w:pPr>
+        <w:shd w:val="clear" w:color="auto" w:fill="FFFFFF"/>
+        <w:spacing w:after="0" w:line="300" w:lineRule="atLeast"/>
+        <w:ind w:right="480"/>
+        <w:rPr>
+          <w:rFonts w:asciiTheme="majorBidi" w:eastAsia="Times New Roman" w:hAnsiTheme="majorBidi" w:cstheme="majorBidi"/>
+          <w:color w:val="000000"/>
+          <w:sz w:val="21"/>
+          <w:szCs w:val="21"/>
+          <w:lang w:eastAsia="en-CA"/>
+        </w:rPr>
+      </w:pPr>
+      <w:r>
+        <w:rPr>
+          <w:rFonts w:asciiTheme="majorBidi" w:eastAsia="Times New Roman" w:hAnsiTheme="majorBidi" w:cstheme="majorBidi"/>
+          <w:color w:val="000000"/>
+          <w:sz w:val="21"/>
+          <w:szCs w:val="21"/>
+          <w:lang w:eastAsia="en-CA"/>
+        </w:rPr>
+        <w:t>Hence we can conclude that that a seasonal cycle is in fact 52 weeks.</w:t>
+      </w:r>
+    </w:p>
+    <w:p>
+      <w:pPr>
+        <w:shd w:val="clear" w:color="auto" w:fill="FFFFFF"/>
+        <w:spacing w:after="0" w:line="300" w:lineRule="atLeast"/>
+        <w:ind w:right="480"/>
+        <w:rPr>
+          <w:rFonts w:asciiTheme="majorBidi" w:eastAsia="Times New Roman" w:hAnsiTheme="majorBidi" w:cstheme="majorBidi"/>
+          <w:color w:val="000000"/>
+          <w:sz w:val="21"/>
+          <w:szCs w:val="21"/>
+          <w:lang w:eastAsia="en-CA"/>
+        </w:rPr>
+      </w:pPr>
+      <w:r>
+        <w:rPr>
+          <w:rFonts w:asciiTheme="majorBidi" w:eastAsia="Times New Roman" w:hAnsiTheme="majorBidi" w:cstheme="majorBidi"/>
+          <w:color w:val="000000"/>
+          <w:sz w:val="21"/>
+          <w:szCs w:val="21"/>
+          <w:lang w:eastAsia="en-CA"/>
+        </w:rPr>
+        <w:t>For the sake of curiosity, a</w:t>
+      </w:r>
+      <w:r>
+        <w:rPr>
+          <w:rFonts w:asciiTheme="majorBidi" w:eastAsia="Times New Roman" w:hAnsiTheme="majorBidi" w:cstheme="majorBidi"/>
+          <w:color w:val="000000"/>
+          <w:sz w:val="21"/>
+          <w:szCs w:val="21"/>
+          <w:lang w:eastAsia="en-CA"/>
+        </w:rPr>
+        <w:t xml:space="preserve"> similar test was done </w:t>
+      </w:r>
+      <w:r>
+        <w:rPr>
+          <w:rFonts w:asciiTheme="majorBidi" w:eastAsia="Times New Roman" w:hAnsiTheme="majorBidi" w:cstheme="majorBidi"/>
+          <w:color w:val="000000"/>
+          <w:sz w:val="21"/>
+          <w:szCs w:val="21"/>
+          <w:lang w:eastAsia="en-CA"/>
+        </w:rPr>
+        <w:t>by comparing the standard deviations of the different seasons. The transformation was done using the following equation:</w:t>
+      </w:r>
+    </w:p>
+    <w:p>
+      <w:pPr>
+        <w:shd w:val="clear" w:color="auto" w:fill="FFFFFF"/>
+        <w:spacing w:after="0" w:line="300" w:lineRule="atLeast"/>
+        <w:ind w:right="480"/>
+        <w:rPr>
+          <w:rFonts w:asciiTheme="majorBidi" w:eastAsia="Times New Roman" w:hAnsiTheme="majorBidi" w:cstheme="majorBidi"/>
+          <w:color w:val="000000"/>
+          <w:sz w:val="21"/>
+          <w:szCs w:val="21"/>
+          <w:lang w:eastAsia="en-CA"/>
+        </w:rPr>
+      </w:pPr>
+      <m:oMathPara>
+        <m:oMathParaPr>
+          <m:jc m:val="left"/>
+        </m:oMathParaPr>
+        <m:oMath>
+          <m:r>
+            <w:rPr>
+              <w:rFonts w:ascii="Cambria Math" w:eastAsia="Times New Roman" w:hAnsi="Cambria Math" w:cstheme="majorBidi"/>
+              <w:color w:val="000000"/>
+              <w:sz w:val="21"/>
+              <w:szCs w:val="21"/>
+              <w:lang w:eastAsia="en-CA"/>
+            </w:rPr>
+            <m:t xml:space="preserve">Transformed Indivudal Season Dataset </m:t>
+          </m:r>
+          <m:d>
+            <m:dPr>
+              <m:ctrlPr>
+                <w:rPr>
+                  <w:rFonts w:ascii="Cambria Math" w:eastAsia="Times New Roman" w:hAnsi="Cambria Math" w:cstheme="majorBidi"/>
+                  <w:i/>
+                  <w:color w:val="000000"/>
+                  <w:sz w:val="21"/>
+                  <w:szCs w:val="21"/>
+                  <w:lang w:eastAsia="en-CA"/>
+                </w:rPr>
+              </m:ctrlPr>
+            </m:dPr>
+            <m:e>
+              <m:r>
+                <m:rPr>
+                  <m:sty m:val="bi"/>
+                </m:rPr>
+                <w:rPr>
+                  <w:rFonts w:ascii="Cambria Math" w:eastAsia="Times New Roman" w:hAnsi="Cambria Math" w:cstheme="majorBidi"/>
+                  <w:color w:val="000000"/>
+                  <w:sz w:val="21"/>
+                  <w:szCs w:val="21"/>
+                  <w:lang w:eastAsia="en-CA"/>
+                </w:rPr>
+                <m:t>Array</m:t>
+              </m:r>
+            </m:e>
+          </m:d>
+          <m:r>
+            <w:rPr>
+              <w:rFonts w:ascii="Cambria Math" w:eastAsia="Times New Roman" w:hAnsi="Cambria Math" w:cstheme="majorBidi"/>
+              <w:color w:val="000000"/>
+              <w:sz w:val="21"/>
+              <w:szCs w:val="21"/>
+              <w:lang w:eastAsia="en-CA"/>
+            </w:rPr>
+            <m:t>=</m:t>
+          </m:r>
+        </m:oMath>
+      </m:oMathPara>
+    </w:p>
+    <w:p>
+      <w:pPr>
+        <w:shd w:val="clear" w:color="auto" w:fill="FFFFFF"/>
+        <w:spacing w:after="0" w:line="300" w:lineRule="atLeast"/>
+        <w:ind w:right="480"/>
+        <w:rPr>
+          <w:rFonts w:asciiTheme="majorBidi" w:eastAsia="Times New Roman" w:hAnsiTheme="majorBidi" w:cstheme="majorBidi"/>
+          <w:color w:val="000000"/>
+          <w:sz w:val="21"/>
+          <w:szCs w:val="21"/>
+          <w:lang w:eastAsia="en-CA"/>
+        </w:rPr>
+      </w:pPr>
+      <m:oMathPara>
         <m:oMath>
           <m:f>
             <m:fPr>
@@ -2126,17 +1946,7 @@
                   <w:szCs w:val="21"/>
                   <w:lang w:eastAsia="en-CA"/>
                 </w:rPr>
-                <m:t xml:space="preserve">Combined </m:t>
-              </m:r>
-              <m:r>
-                <w:rPr>
-                  <w:rFonts w:ascii="Cambria Math" w:eastAsia="Times New Roman" w:hAnsi="Cambria Math" w:cstheme="majorBidi"/>
-                  <w:color w:val="000000"/>
-                  <w:sz w:val="21"/>
-                  <w:szCs w:val="21"/>
-                  <w:lang w:eastAsia="en-CA"/>
-                </w:rPr>
-                <m:t>Standard Deviation</m:t>
+                <m:t>Combined Standard Deviation</m:t>
               </m:r>
               <m:d>
                 <m:dPr>
@@ -2246,37 +2056,7 @@
               <w:szCs w:val="21"/>
               <w:lang w:eastAsia="en-CA"/>
             </w:rPr>
-            <m:t xml:space="preserve">× </m:t>
-          </m:r>
-          <m:r>
-            <w:rPr>
-              <w:rFonts w:ascii="Cambria Math" w:eastAsia="Times New Roman" w:hAnsi="Cambria Math" w:cstheme="majorBidi"/>
-              <w:color w:val="000000"/>
-              <w:sz w:val="21"/>
-              <w:szCs w:val="21"/>
-              <w:lang w:eastAsia="en-CA"/>
-            </w:rPr>
-            <m:t xml:space="preserve"> </m:t>
-          </m:r>
-          <m:r>
-            <w:rPr>
-              <w:rFonts w:ascii="Cambria Math" w:eastAsia="Times New Roman" w:hAnsi="Cambria Math" w:cstheme="majorBidi"/>
-              <w:color w:val="000000"/>
-              <w:sz w:val="21"/>
-              <w:szCs w:val="21"/>
-              <w:lang w:eastAsia="en-CA"/>
-            </w:rPr>
-            <m:t>(</m:t>
-          </m:r>
-          <m:r>
-            <w:rPr>
-              <w:rFonts w:ascii="Cambria Math" w:eastAsia="Times New Roman" w:hAnsi="Cambria Math" w:cstheme="majorBidi"/>
-              <w:color w:val="000000"/>
-              <w:sz w:val="21"/>
-              <w:szCs w:val="21"/>
-              <w:lang w:eastAsia="en-CA"/>
-            </w:rPr>
-            <m:t>Observed Season Dataset</m:t>
+            <m:t>×  (Observed Season Dataset</m:t>
           </m:r>
           <m:d>
             <m:dPr>
@@ -2315,27 +2095,7 @@
               <w:szCs w:val="21"/>
               <w:lang w:eastAsia="en-CA"/>
             </w:rPr>
-            <m:t xml:space="preserve">- </m:t>
-          </m:r>
-          <m:r>
-            <w:rPr>
-              <w:rFonts w:ascii="Cambria Math" w:eastAsia="Times New Roman" w:hAnsi="Cambria Math" w:cstheme="majorBidi"/>
-              <w:color w:val="000000"/>
-              <w:sz w:val="21"/>
-              <w:szCs w:val="21"/>
-              <w:lang w:eastAsia="en-CA"/>
-            </w:rPr>
-            <m:t xml:space="preserve">Observed Season </m:t>
-          </m:r>
-          <m:r>
-            <w:rPr>
-              <w:rFonts w:ascii="Cambria Math" w:eastAsia="Times New Roman" w:hAnsi="Cambria Math" w:cstheme="majorBidi"/>
-              <w:color w:val="000000"/>
-              <w:sz w:val="21"/>
-              <w:szCs w:val="21"/>
-              <w:lang w:eastAsia="en-CA"/>
-            </w:rPr>
-            <m:t>Mean</m:t>
+            <m:t>- Observed Season Mean</m:t>
           </m:r>
           <m:d>
             <m:dPr>
@@ -2402,27 +2162,7 @@
               <w:szCs w:val="21"/>
               <w:lang w:eastAsia="en-CA"/>
             </w:rPr>
-            <m:t>+</m:t>
-          </m:r>
-          <m:r>
-            <w:rPr>
-              <w:rFonts w:ascii="Cambria Math" w:eastAsia="Times New Roman" w:hAnsi="Cambria Math" w:cstheme="majorBidi"/>
-              <w:color w:val="000000"/>
-              <w:sz w:val="21"/>
-              <w:szCs w:val="21"/>
-              <w:lang w:eastAsia="en-CA"/>
-            </w:rPr>
-            <m:t xml:space="preserve"> Observed Individual Seaso</m:t>
-          </m:r>
-          <m:r>
-            <w:rPr>
-              <w:rFonts w:ascii="Cambria Math" w:eastAsia="Times New Roman" w:hAnsi="Cambria Math" w:cstheme="majorBidi"/>
-              <w:color w:val="000000"/>
-              <w:sz w:val="21"/>
-              <w:szCs w:val="21"/>
-              <w:lang w:eastAsia="en-CA"/>
-            </w:rPr>
-            <m:t>n Mean</m:t>
+            <m:t>+ Observed Individual Season Mean</m:t>
           </m:r>
         </m:oMath>
       </m:oMathPara>
@@ -2523,15 +2263,7 @@
           <w:szCs w:val="28"/>
         </w:rPr>
         <w:lastRenderedPageBreak/>
-        <w:t xml:space="preserve">Examining the </w:t>
-      </w:r>
-      <w:r>
-        <w:rPr>
-          <w:rFonts w:asciiTheme="majorBidi" w:hAnsiTheme="majorBidi" w:cstheme="majorBidi"/>
-          <w:sz w:val="28"/>
-          <w:szCs w:val="28"/>
-        </w:rPr>
-        <w:t xml:space="preserve">correlations of </w:t>
+        <w:t xml:space="preserve">Examining the correlations of </w:t>
       </w:r>
       <w:r>
         <w:rPr>
@@ -2596,6 +2328,7 @@
       <w:r>
         <w:rPr>
           <w:rFonts w:asciiTheme="majorBidi" w:eastAsia="Yu Gothic" w:hAnsiTheme="majorBidi" w:cstheme="majorBidi"/>
+          <w:noProof/>
           <w:color w:val="000000"/>
           <w:sz w:val="21"/>
           <w:szCs w:val="21"/>
@@ -2713,8 +2446,6 @@
         </w:rPr>
         <w:t>Demand and temperature are not linearly correlated but there exists a parabolic relationship as seen in the previous section. Demand looks slightly negatively correlated with humidity and completely uncorrelated with pressure.</w:t>
       </w:r>
-      <w:bookmarkStart w:id="0" w:name="_GoBack"/>
-      <w:bookmarkEnd w:id="0"/>
     </w:p>
     <w:sectPr>
       <w:pgSz w:w="12240" w:h="15840"/>

</xml_diff>